<commit_message>
DD to be analized analisys
</commit_message>
<xml_diff>
--- a/dd to be analysed/DD to be analyzed-S.docx
+++ b/dd to be analysed/DD to be analyzed-S.docx
@@ -3,24 +3,36 @@
 <w:document xmlns:wpc="http://schemas.microsoft.com/office/word/2010/wordprocessingCanvas" xmlns:cx="http://schemas.microsoft.com/office/drawing/2014/chartex" xmlns:cx1="http://schemas.microsoft.com/office/drawing/2015/9/8/chartex" xmlns:cx2="http://schemas.microsoft.com/office/drawing/2015/10/21/chartex" xmlns:cx3="http://schemas.microsoft.com/office/drawing/2016/5/9/chartex" xmlns:cx4="http://schemas.microsoft.com/office/drawing/2016/5/10/chartex" xmlns:cx5="http://schemas.microsoft.com/office/drawing/2016/5/11/chartex" xmlns:cx6="http://schemas.microsoft.com/office/drawing/2016/5/12/chartex" xmlns:cx7="http://schemas.microsoft.com/office/drawing/2016/5/13/chartex" xmlns:cx8="http://schemas.microsoft.com/office/drawing/2016/5/14/chartex" xmlns:mc="http://schemas.openxmlformats.org/markup-compatibility/2006" xmlns:aink="http://schemas.microsoft.com/office/drawing/2016/ink" xmlns:am3d="http://schemas.microsoft.com/office/drawing/2017/model3d" xmlns:o="urn:schemas-microsoft-com:office:office" xmlns:r="http://schemas.openxmlformats.org/officeDocument/2006/relationships" xmlns:m="http://schemas.openxmlformats.org/officeDocument/2006/math" xmlns:v="urn:schemas-microsoft-com:vml" xmlns:wp14="http://schemas.microsoft.com/office/word/2010/wordprocessingDrawing" xmlns:wp="http://schemas.openxmlformats.org/drawingml/2006/wordprocessingDrawing" xmlns:w10="urn:schemas-microsoft-com:office:word" xmlns:w="http://schemas.openxmlformats.org/wordprocessingml/2006/main" xmlns:w14="http://schemas.microsoft.com/office/word/2010/wordml" xmlns:w15="http://schemas.microsoft.com/office/word/2012/wordml" xmlns:w16cid="http://schemas.microsoft.com/office/word/2016/wordml/cid" xmlns:w16se="http://schemas.microsoft.com/office/word/2015/wordml/symex" xmlns:wpg="http://schemas.microsoft.com/office/word/2010/wordprocessingGroup" xmlns:wpi="http://schemas.microsoft.com/office/word/2010/wordprocessingInk" xmlns:wne="http://schemas.microsoft.com/office/word/2006/wordml" xmlns:wps="http://schemas.microsoft.com/office/word/2010/wordprocessingShape" mc:Ignorable="w14 w15 w16se w16cid wp14">
   <w:body>
     <w:p>
-      <w:r>
-        <w:t xml:space="preserve">DD to be </w:t>
-      </w:r>
-      <w:proofErr w:type="spellStart"/>
-      <w:r>
-        <w:t>analyzed</w:t>
-      </w:r>
-      <w:proofErr w:type="spellEnd"/>
-    </w:p>
-    <w:p/>
-    <w:p>
-      <w:proofErr w:type="spellStart"/>
-      <w:r>
-        <w:t>Section</w:t>
-      </w:r>
-      <w:proofErr w:type="spellEnd"/>
-      <w:r>
-        <w:t xml:space="preserve"> 2:</w:t>
+      <w:pPr>
+        <w:rPr>
+          <w:lang w:val="en-US"/>
+        </w:rPr>
+      </w:pPr>
+      <w:r>
+        <w:rPr>
+          <w:lang w:val="en-US"/>
+        </w:rPr>
+        <w:t>DD to be analyzed</w:t>
+      </w:r>
+    </w:p>
+    <w:p>
+      <w:pPr>
+        <w:rPr>
+          <w:lang w:val="en-US"/>
+        </w:rPr>
+      </w:pPr>
+    </w:p>
+    <w:p>
+      <w:pPr>
+        <w:rPr>
+          <w:lang w:val="en-US"/>
+        </w:rPr>
+      </w:pPr>
+      <w:r>
+        <w:rPr>
+          <w:lang w:val="en-US"/>
+        </w:rPr>
+        <w:t>Section 2:</w:t>
       </w:r>
     </w:p>
     <w:p>
@@ -172,15 +184,7 @@
         <w:rPr>
           <w:color w:val="FF0000"/>
         </w:rPr>
-        <w:t>Secondo me</w:t>
-      </w:r>
-      <w:bookmarkStart w:id="0" w:name="_GoBack"/>
-      <w:bookmarkEnd w:id="0"/>
-      <w:r>
-        <w:rPr>
-          <w:color w:val="FF0000"/>
-        </w:rPr>
-        <w:t xml:space="preserve"> nel </w:t>
+        <w:t xml:space="preserve">Secondo me nel </w:t>
       </w:r>
       <w:proofErr w:type="spellStart"/>
       <w:r>
@@ -375,6 +379,23 @@
     </w:p>
     <w:p>
       <w:pPr>
+        <w:rPr>
+          <w:color w:val="70AD47" w:themeColor="accent6"/>
+        </w:rPr>
+      </w:pPr>
+    </w:p>
+    <w:p>
+      <w:proofErr w:type="spellStart"/>
+      <w:r>
+        <w:t>Section</w:t>
+      </w:r>
+      <w:proofErr w:type="spellEnd"/>
+      <w:r>
+        <w:t xml:space="preserve"> 3:</w:t>
+      </w:r>
+    </w:p>
+    <w:p>
+      <w:pPr>
         <w:pStyle w:val="Paragrafoelenco"/>
         <w:numPr>
           <w:ilvl w:val="0"/>
@@ -384,7 +405,182 @@
           <w:color w:val="70AD47" w:themeColor="accent6"/>
         </w:rPr>
       </w:pPr>
-    </w:p>
+      <w:r>
+        <w:rPr>
+          <w:color w:val="70AD47" w:themeColor="accent6"/>
+        </w:rPr>
+        <w:t xml:space="preserve">Hanno inserito </w:t>
+      </w:r>
+      <w:proofErr w:type="spellStart"/>
+      <w:r>
+        <w:rPr>
+          <w:color w:val="70AD47" w:themeColor="accent6"/>
+        </w:rPr>
+        <w:t>ux</w:t>
+      </w:r>
+      <w:proofErr w:type="spellEnd"/>
+      <w:r>
+        <w:rPr>
+          <w:color w:val="70AD47" w:themeColor="accent6"/>
+        </w:rPr>
+        <w:t xml:space="preserve"> </w:t>
+      </w:r>
+      <w:proofErr w:type="spellStart"/>
+      <w:r>
+        <w:rPr>
+          <w:color w:val="70AD47" w:themeColor="accent6"/>
+        </w:rPr>
+        <w:t>diagram</w:t>
+      </w:r>
+      <w:proofErr w:type="spellEnd"/>
+      <w:r>
+        <w:rPr>
+          <w:color w:val="70AD47" w:themeColor="accent6"/>
+        </w:rPr>
+        <w:t xml:space="preserve"> che dà una precisa idea di come deve funzionare l’interfaccia grafica.</w:t>
+      </w:r>
+    </w:p>
+    <w:p>
+      <w:pPr>
+        <w:pStyle w:val="Paragrafoelenco"/>
+        <w:numPr>
+          <w:ilvl w:val="0"/>
+          <w:numId w:val="1"/>
+        </w:numPr>
+        <w:rPr>
+          <w:color w:val="FF0000"/>
+        </w:rPr>
+      </w:pPr>
+      <w:r>
+        <w:rPr>
+          <w:color w:val="FF0000"/>
+        </w:rPr>
+        <w:t xml:space="preserve">Forse un po’ troppo affrettata questa sezione, oltre agli </w:t>
+      </w:r>
+      <w:proofErr w:type="spellStart"/>
+      <w:r>
+        <w:rPr>
+          <w:color w:val="FF0000"/>
+        </w:rPr>
+        <w:t>ux</w:t>
+      </w:r>
+      <w:proofErr w:type="spellEnd"/>
+      <w:r>
+        <w:rPr>
+          <w:color w:val="FF0000"/>
+        </w:rPr>
+        <w:t xml:space="preserve"> </w:t>
+      </w:r>
+      <w:proofErr w:type="spellStart"/>
+      <w:r>
+        <w:rPr>
+          <w:color w:val="FF0000"/>
+        </w:rPr>
+        <w:t>diagrams</w:t>
+      </w:r>
+      <w:proofErr w:type="spellEnd"/>
+      <w:r>
+        <w:rPr>
+          <w:color w:val="FF0000"/>
+        </w:rPr>
+        <w:t xml:space="preserve"> non hanno aggiunto nient’altro.</w:t>
+      </w:r>
+    </w:p>
+    <w:p/>
+    <w:p>
+      <w:proofErr w:type="spellStart"/>
+      <w:r>
+        <w:t>Section</w:t>
+      </w:r>
+      <w:proofErr w:type="spellEnd"/>
+      <w:r>
+        <w:t xml:space="preserve"> 4:</w:t>
+      </w:r>
+    </w:p>
+    <w:p>
+      <w:pPr>
+        <w:pStyle w:val="Paragrafoelenco"/>
+        <w:numPr>
+          <w:ilvl w:val="0"/>
+          <w:numId w:val="1"/>
+        </w:numPr>
+        <w:rPr>
+          <w:color w:val="70AD47" w:themeColor="accent6"/>
+        </w:rPr>
+      </w:pPr>
+      <w:r>
+        <w:rPr>
+          <w:color w:val="70AD47" w:themeColor="accent6"/>
+        </w:rPr>
+        <w:t xml:space="preserve">Buona tracciabilità, è ben mostrata la corrispondenza tra </w:t>
+      </w:r>
+      <w:proofErr w:type="spellStart"/>
+      <w:r>
+        <w:rPr>
+          <w:color w:val="70AD47" w:themeColor="accent6"/>
+        </w:rPr>
+        <w:t>requirements</w:t>
+      </w:r>
+      <w:proofErr w:type="spellEnd"/>
+      <w:r>
+        <w:rPr>
+          <w:color w:val="70AD47" w:themeColor="accent6"/>
+        </w:rPr>
+        <w:t xml:space="preserve"> e componenti individuati.</w:t>
+      </w:r>
+    </w:p>
+    <w:p>
+      <w:pPr>
+        <w:rPr>
+          <w:color w:val="70AD47" w:themeColor="accent6"/>
+        </w:rPr>
+      </w:pPr>
+    </w:p>
+    <w:p>
+      <w:proofErr w:type="spellStart"/>
+      <w:r>
+        <w:t>Section</w:t>
+      </w:r>
+      <w:proofErr w:type="spellEnd"/>
+      <w:r>
+        <w:t xml:space="preserve"> 5:</w:t>
+      </w:r>
+    </w:p>
+    <w:p>
+      <w:pPr>
+        <w:pStyle w:val="Paragrafoelenco"/>
+        <w:numPr>
+          <w:ilvl w:val="0"/>
+          <w:numId w:val="1"/>
+        </w:numPr>
+        <w:rPr>
+          <w:color w:val="FF0000"/>
+        </w:rPr>
+      </w:pPr>
+      <w:bookmarkStart w:id="0" w:name="_GoBack"/>
+      <w:r>
+        <w:rPr>
+          <w:color w:val="FF0000"/>
+        </w:rPr>
+        <w:t xml:space="preserve">è un po’ trascurata rispetto alla </w:t>
+      </w:r>
+      <w:proofErr w:type="spellStart"/>
+      <w:r>
+        <w:rPr>
+          <w:color w:val="FF0000"/>
+        </w:rPr>
+        <w:t>section</w:t>
+      </w:r>
+      <w:proofErr w:type="spellEnd"/>
+      <w:r>
+        <w:rPr>
+          <w:color w:val="FF0000"/>
+        </w:rPr>
+        <w:t xml:space="preserve"> 2, quindi data troppa poca importanza a questa sezione.</w:t>
+      </w:r>
+    </w:p>
+    <w:bookmarkEnd w:id="0"/>
+    <w:p/>
     <w:sectPr>
       <w:pgSz w:w="11900" w:h="16840"/>
       <w:pgMar w:top="1417" w:right="1134" w:bottom="1134" w:left="1134" w:header="708" w:footer="708" w:gutter="0"/>

</xml_diff>